<commit_message>
- Initial commit -
</commit_message>
<xml_diff>
--- a/doc/Developer handbook for NAS4FREE.docx
+++ b/doc/Developer handbook for NAS4FREE.docx
@@ -355,344 +355,293 @@
       </w:r>
       <w:proofErr w:type="spellEnd"/>
     </w:p>
+    <w:p/>
+    <w:p/>
     <w:p>
       <w:r>
-        <w:t xml:space="preserve">!!! Note for </w:t>
-      </w:r>
-      <w:r>
-        <w:t xml:space="preserve">compiling under </w:t>
-      </w:r>
-      <w:r>
-        <w:t xml:space="preserve">FreeBSD </w:t>
-      </w:r>
-      <w:r>
-        <w:t>7.3</w:t>
-      </w:r>
-      <w:r>
-        <w:t xml:space="preserve"> &amp; 7.4</w:t>
-      </w:r>
-      <w:r>
-        <w:t xml:space="preserve"> </w:t>
-      </w:r>
-      <w:r>
-        <w:t>64-BITS!!!</w:t>
+        <w:lastRenderedPageBreak/>
+        <w:t>Enter</w:t>
+      </w:r>
+      <w:r>
+        <w:t xml:space="preserve"> this now</w:t>
+      </w:r>
+      <w:r>
+        <w:t xml:space="preserve">:  </w:t>
       </w:r>
     </w:p>
     <w:p>
       <w:r>
-        <w:t xml:space="preserve">To compile the </w:t>
-      </w:r>
-      <w:proofErr w:type="spellStart"/>
-      <w:r>
-        <w:t>vbox</w:t>
-      </w:r>
-      <w:proofErr w:type="spellEnd"/>
-      <w:r>
-        <w:t>-</w:t>
-      </w:r>
-      <w:proofErr w:type="spellStart"/>
-      <w:r>
-        <w:t>ose</w:t>
-      </w:r>
-      <w:proofErr w:type="spellEnd"/>
-      <w:r>
-        <w:t>-</w:t>
-      </w:r>
-      <w:r>
-        <w:t xml:space="preserve">additions it is </w:t>
-      </w:r>
-      <w:r>
-        <w:t>necessary</w:t>
-      </w:r>
-      <w:r>
-        <w:t xml:space="preserve"> to install the 32-bit libraries</w:t>
-      </w:r>
-      <w:r>
-        <w:t xml:space="preserve"> first.</w:t>
+        <w:t>cd /</w:t>
+      </w:r>
+      <w:proofErr w:type="spellStart"/>
+      <w:r>
+        <w:t>usr</w:t>
+      </w:r>
+      <w:proofErr w:type="spellEnd"/>
+      <w:r>
+        <w:t>/</w:t>
+      </w:r>
+      <w:proofErr w:type="spellStart"/>
+      <w:r>
+        <w:t>src</w:t>
+      </w:r>
+      <w:proofErr w:type="spellEnd"/>
+      <w:r>
+        <w:t xml:space="preserve">; make build32 install32; </w:t>
+      </w:r>
+      <w:proofErr w:type="spellStart"/>
+      <w:r>
+        <w:t>ldconfig</w:t>
+      </w:r>
+      <w:proofErr w:type="spellEnd"/>
+      <w:r>
+        <w:t xml:space="preserve"> -v -m -R /</w:t>
+      </w:r>
+      <w:proofErr w:type="spellStart"/>
+      <w:r>
+        <w:t>usr</w:t>
+      </w:r>
+      <w:proofErr w:type="spellEnd"/>
+      <w:r>
+        <w:t>/lib32</w:t>
       </w:r>
     </w:p>
     <w:p>
       <w:r>
+        <w:br/>
+        <w:t>1.3 Make bash the default shell</w:t>
+      </w:r>
+      <w:r>
+        <w:br/>
+        <w:t>Bash is used by the make.sh script and is the preferred shell. This will use the vi editor, so get a command reference handy if need be.</w:t>
+      </w:r>
+      <w:r>
+        <w:br/>
+      </w:r>
+      <w:r>
+        <w:br/>
+        <w:t xml:space="preserve">Enter </w:t>
+      </w:r>
+      <w:proofErr w:type="spellStart"/>
+      <w:r>
+        <w:t>chsh</w:t>
+      </w:r>
+      <w:proofErr w:type="spellEnd"/>
+      <w:r>
+        <w:t xml:space="preserve"> root</w:t>
+      </w:r>
+      <w:r>
+        <w:br/>
+        <w:t>Edit the shell line to read Shell: /</w:t>
+      </w:r>
+      <w:proofErr w:type="spellStart"/>
+      <w:r>
+        <w:t>usr</w:t>
+      </w:r>
+      <w:proofErr w:type="spellEnd"/>
+      <w:r>
+        <w:t>/local/bin/bash</w:t>
+      </w:r>
+      <w:r>
+        <w:br/>
+        <w:t>Write and quite (:</w:t>
+      </w:r>
+      <w:proofErr w:type="spellStart"/>
+      <w:r>
+        <w:t>wq</w:t>
+      </w:r>
+      <w:proofErr w:type="spellEnd"/>
+      <w:r>
+        <w:t>)</w:t>
+      </w:r>
+      <w:r>
+        <w:br/>
+      </w:r>
+      <w:r>
+        <w:br/>
+        <w:t>Edit .profile in /root by adding or changing the following:</w:t>
+      </w:r>
+      <w:r>
+        <w:br/>
+        <w:t>PS1="\[\e[32;1m\]\w&gt; \[\e[0m\]"</w:t>
+      </w:r>
+      <w:r>
+        <w:br/>
+      </w:r>
+      <w:r>
+        <w:br/>
+        <w:t>Reboot.</w:t>
+      </w:r>
+      <w:r>
+        <w:br/>
+        <w:t>Login as root.</w:t>
+      </w:r>
+      <w:r>
+        <w:br/>
+        <w:t>2. Update FreeBSD</w:t>
+      </w:r>
+      <w:r>
+        <w:br/>
+        <w:t>Now, update your installed copy of FreeBSD with the latest patches and delete uncontrolled source files (for proper kernel build), remember this is a FreeBSD Build Only Environment</w:t>
+      </w:r>
+      <w:r>
+        <w:br/>
+        <w:t>2.1 Delete old source files</w:t>
+      </w:r>
+      <w:r>
+        <w:br/>
+        <w:t xml:space="preserve">Delete the </w:t>
+      </w:r>
+      <w:r>
+        <w:t>/</w:t>
+      </w:r>
+      <w:proofErr w:type="spellStart"/>
+      <w:r>
+        <w:t>usr</w:t>
+      </w:r>
+      <w:proofErr w:type="spellEnd"/>
+      <w:r>
+        <w:t>/</w:t>
+      </w:r>
+      <w:proofErr w:type="spellStart"/>
+      <w:r>
+        <w:t>src</w:t>
+      </w:r>
+      <w:proofErr w:type="spellEnd"/>
+      <w:r>
+        <w:t xml:space="preserve"> directory contents</w:t>
+      </w:r>
+      <w:r>
+        <w:br/>
+      </w:r>
+      <w:proofErr w:type="spellStart"/>
+      <w:r>
+        <w:t>rm</w:t>
+      </w:r>
+      <w:proofErr w:type="spellEnd"/>
+      <w:r>
+        <w:t xml:space="preserve"> -</w:t>
+      </w:r>
+      <w:proofErr w:type="spellStart"/>
+      <w:r>
+        <w:t>rf</w:t>
+      </w:r>
+      <w:proofErr w:type="spellEnd"/>
+      <w:r>
+        <w:t xml:space="preserve"> /</w:t>
+      </w:r>
+      <w:proofErr w:type="spellStart"/>
+      <w:r>
+        <w:t>usr</w:t>
+      </w:r>
+      <w:proofErr w:type="spellEnd"/>
+      <w:r>
+        <w:t>/</w:t>
+      </w:r>
+      <w:proofErr w:type="spellStart"/>
+      <w:r>
+        <w:t>src</w:t>
+      </w:r>
+      <w:proofErr w:type="spellEnd"/>
+      <w:r>
+        <w:br/>
+      </w:r>
+      <w:proofErr w:type="spellStart"/>
+      <w:r>
+        <w:t>mkdir</w:t>
+      </w:r>
+      <w:proofErr w:type="spellEnd"/>
+      <w:r>
+        <w:t xml:space="preserve"> /</w:t>
+      </w:r>
+      <w:proofErr w:type="spellStart"/>
+      <w:r>
+        <w:t>usr</w:t>
+      </w:r>
+      <w:proofErr w:type="spellEnd"/>
+      <w:r>
+        <w:t>/</w:t>
+      </w:r>
+      <w:proofErr w:type="spellStart"/>
+      <w:r>
+        <w:t>src</w:t>
+      </w:r>
+      <w:proofErr w:type="spellEnd"/>
+      <w:r>
+        <w:br/>
+      </w:r>
+      <w:r>
+        <w:br/>
+        <w:t xml:space="preserve">2.2. Security update </w:t>
+      </w:r>
+      <w:r>
+        <w:br/>
+        <w:t>Begin with installing the latest security patch;</w:t>
+      </w:r>
+      <w:r>
+        <w:br/>
+      </w:r>
+      <w:proofErr w:type="spellStart"/>
+      <w:r>
+        <w:t>freebsd</w:t>
+      </w:r>
+      <w:proofErr w:type="spellEnd"/>
+      <w:r>
+        <w:t>-update fetch install</w:t>
+      </w:r>
+      <w:r>
+        <w:br/>
+      </w:r>
+      <w:r>
+        <w:br/>
+        <w:t>2.3. Port update</w:t>
+      </w:r>
+      <w:r>
+        <w:br/>
+        <w:t>Install the latest ports source.</w:t>
+      </w:r>
+      <w:r>
+        <w:br/>
+      </w:r>
+      <w:r>
+        <w:br/>
+        <w:t>The first time, use this command to update:</w:t>
+      </w:r>
+      <w:r>
+        <w:br/>
+      </w:r>
+      <w:proofErr w:type="spellStart"/>
+      <w:r>
+        <w:t>portsnap</w:t>
+      </w:r>
+      <w:proofErr w:type="spellEnd"/>
+      <w:r>
+        <w:t xml:space="preserve"> fetch extract</w:t>
+      </w:r>
+      <w:r>
+        <w:br/>
+        <w:t>Subsequent port updates, use this command:</w:t>
+      </w:r>
+      <w:r>
+        <w:br/>
+      </w:r>
+      <w:proofErr w:type="spellStart"/>
+      <w:r>
+        <w:t>portsnap</w:t>
+      </w:r>
+      <w:proofErr w:type="spellEnd"/>
+      <w:r>
+        <w:t xml:space="preserve"> fetch update</w:t>
+      </w:r>
+      <w:r>
+        <w:br/>
+      </w:r>
+    </w:p>
+    <w:p/>
+    <w:p/>
+    <w:p>
+      <w:r>
         <w:lastRenderedPageBreak/>
-        <w:t>Enter</w:t>
-      </w:r>
-      <w:r>
-        <w:t xml:space="preserve"> this now</w:t>
-      </w:r>
-      <w:r>
-        <w:t xml:space="preserve">:  </w:t>
-      </w:r>
-    </w:p>
-    <w:p>
-      <w:r>
-        <w:t>cd /</w:t>
-      </w:r>
-      <w:proofErr w:type="spellStart"/>
-      <w:r>
-        <w:t>usr</w:t>
-      </w:r>
-      <w:proofErr w:type="spellEnd"/>
-      <w:r>
-        <w:t>/</w:t>
-      </w:r>
-      <w:proofErr w:type="spellStart"/>
-      <w:r>
-        <w:t>src</w:t>
-      </w:r>
-      <w:proofErr w:type="spellEnd"/>
-      <w:r>
-        <w:t xml:space="preserve">; make build32 install32; </w:t>
-      </w:r>
-      <w:proofErr w:type="spellStart"/>
-      <w:r>
-        <w:t>ldconfig</w:t>
-      </w:r>
-      <w:proofErr w:type="spellEnd"/>
-      <w:r>
-        <w:t xml:space="preserve"> -v -m -R /</w:t>
-      </w:r>
-      <w:proofErr w:type="spellStart"/>
-      <w:r>
-        <w:t>usr</w:t>
-      </w:r>
-      <w:proofErr w:type="spellEnd"/>
-      <w:r>
-        <w:t>/lib32</w:t>
-      </w:r>
-    </w:p>
-    <w:p>
-      <w:r>
-        <w:br/>
-        <w:t>1.3 Make bash the default shell</w:t>
-      </w:r>
-      <w:r>
-        <w:br/>
-        <w:t>Bash is used by the make.sh script and is the preferred shell. This will use the vi editor, so get a command reference handy if need be.</w:t>
-      </w:r>
-      <w:r>
-        <w:br/>
-      </w:r>
-      <w:r>
-        <w:br/>
-        <w:t xml:space="preserve">Enter </w:t>
-      </w:r>
-      <w:proofErr w:type="spellStart"/>
-      <w:r>
-        <w:t>chsh</w:t>
-      </w:r>
-      <w:proofErr w:type="spellEnd"/>
-      <w:r>
-        <w:t xml:space="preserve"> root</w:t>
-      </w:r>
-      <w:r>
-        <w:br/>
-        <w:t>Edit the shell line to read Shell: /</w:t>
-      </w:r>
-      <w:proofErr w:type="spellStart"/>
-      <w:r>
-        <w:t>usr</w:t>
-      </w:r>
-      <w:proofErr w:type="spellEnd"/>
-      <w:r>
-        <w:t>/local/bin/bash</w:t>
-      </w:r>
-      <w:r>
-        <w:br/>
-        <w:t>Write and quite (:</w:t>
-      </w:r>
-      <w:proofErr w:type="spellStart"/>
-      <w:r>
-        <w:t>wq</w:t>
-      </w:r>
-      <w:proofErr w:type="spellEnd"/>
-      <w:r>
-        <w:t>)</w:t>
-      </w:r>
-      <w:r>
-        <w:br/>
-      </w:r>
-      <w:r>
-        <w:br/>
-        <w:t>Edit .profile in /root by adding or changing the following:</w:t>
-      </w:r>
-      <w:r>
-        <w:br/>
-        <w:t>PS1="\[\e[32;1m\]\w&gt; \[\e[0m\]"</w:t>
-      </w:r>
-      <w:r>
-        <w:br/>
-      </w:r>
-      <w:r>
-        <w:br/>
-        <w:t>Reboot.</w:t>
-      </w:r>
-      <w:r>
-        <w:br/>
-        <w:t>Login as root.</w:t>
-      </w:r>
-      <w:r>
-        <w:br/>
-        <w:t>2. Update FreeBSD</w:t>
-      </w:r>
-      <w:r>
-        <w:br/>
-        <w:t>Now, update your installed copy of FreeBSD with the latest patches and delete uncontrolled source files (for proper kernel build), remember this is a FreeBSD Build Only Environment</w:t>
-      </w:r>
-      <w:r>
-        <w:br/>
-        <w:t>2.1 Delete old source files</w:t>
-      </w:r>
-      <w:r>
-        <w:br/>
-        <w:t xml:space="preserve">Delete the </w:t>
-      </w:r>
-      <w:r>
-        <w:t>/</w:t>
-      </w:r>
-      <w:proofErr w:type="spellStart"/>
-      <w:r>
-        <w:t>usr</w:t>
-      </w:r>
-      <w:proofErr w:type="spellEnd"/>
-      <w:r>
-        <w:t>/</w:t>
-      </w:r>
-      <w:proofErr w:type="spellStart"/>
-      <w:r>
-        <w:t>src</w:t>
-      </w:r>
-      <w:proofErr w:type="spellEnd"/>
-      <w:r>
-        <w:t xml:space="preserve"> directory contents</w:t>
-      </w:r>
-      <w:r>
-        <w:br/>
-      </w:r>
-      <w:proofErr w:type="spellStart"/>
-      <w:r>
-        <w:t>rm</w:t>
-      </w:r>
-      <w:proofErr w:type="spellEnd"/>
-      <w:r>
-        <w:t xml:space="preserve"> -</w:t>
-      </w:r>
-      <w:proofErr w:type="spellStart"/>
-      <w:r>
-        <w:t>rf</w:t>
-      </w:r>
-      <w:proofErr w:type="spellEnd"/>
-      <w:r>
-        <w:t xml:space="preserve"> /</w:t>
-      </w:r>
-      <w:proofErr w:type="spellStart"/>
-      <w:r>
-        <w:t>usr</w:t>
-      </w:r>
-      <w:proofErr w:type="spellEnd"/>
-      <w:r>
-        <w:t>/</w:t>
-      </w:r>
-      <w:proofErr w:type="spellStart"/>
-      <w:r>
-        <w:t>src</w:t>
-      </w:r>
-      <w:proofErr w:type="spellEnd"/>
-      <w:r>
-        <w:br/>
-      </w:r>
-      <w:proofErr w:type="spellStart"/>
-      <w:r>
-        <w:t>mkdir</w:t>
-      </w:r>
-      <w:proofErr w:type="spellEnd"/>
-      <w:r>
-        <w:t xml:space="preserve"> /</w:t>
-      </w:r>
-      <w:proofErr w:type="spellStart"/>
-      <w:r>
-        <w:t>usr</w:t>
-      </w:r>
-      <w:proofErr w:type="spellEnd"/>
-      <w:r>
-        <w:t>/</w:t>
-      </w:r>
-      <w:proofErr w:type="spellStart"/>
-      <w:r>
-        <w:t>src</w:t>
-      </w:r>
-      <w:proofErr w:type="spellEnd"/>
-      <w:r>
-        <w:br/>
-      </w:r>
-      <w:r>
-        <w:br/>
-        <w:t xml:space="preserve">2.2. Security update </w:t>
-      </w:r>
-      <w:r>
-        <w:br/>
-        <w:t>Begin with installing the latest security patch;</w:t>
-      </w:r>
-      <w:r>
-        <w:br/>
-      </w:r>
-      <w:proofErr w:type="spellStart"/>
-      <w:r>
-        <w:t>freebsd</w:t>
-      </w:r>
-      <w:proofErr w:type="spellEnd"/>
-      <w:r>
-        <w:t>-update fetch install</w:t>
-      </w:r>
-      <w:r>
-        <w:br/>
-      </w:r>
-      <w:r>
-        <w:br/>
-        <w:t>2.3. Port update</w:t>
-      </w:r>
-      <w:r>
-        <w:br/>
-        <w:t>Install the latest ports source.</w:t>
-      </w:r>
-      <w:r>
-        <w:br/>
-      </w:r>
-      <w:r>
-        <w:br/>
-        <w:t>The first time, use this command to update:</w:t>
-      </w:r>
-      <w:r>
-        <w:br/>
-      </w:r>
-      <w:proofErr w:type="spellStart"/>
-      <w:r>
-        <w:t>portsnap</w:t>
-      </w:r>
-      <w:proofErr w:type="spellEnd"/>
-      <w:r>
-        <w:t xml:space="preserve"> fetch extract</w:t>
-      </w:r>
-      <w:r>
-        <w:br/>
-        <w:t>Subsequent port updates, use this command:</w:t>
-      </w:r>
-      <w:r>
-        <w:br/>
-      </w:r>
-      <w:proofErr w:type="spellStart"/>
-      <w:r>
-        <w:t>portsnap</w:t>
-      </w:r>
-      <w:proofErr w:type="spellEnd"/>
-      <w:r>
-        <w:t xml:space="preserve"> fetch update</w:t>
-      </w:r>
-      <w:r>
-        <w:br/>
-      </w:r>
-    </w:p>
-    <w:p>
-      <w:r>
         <w:t>Now reboot</w:t>
       </w:r>
     </w:p>
@@ -770,15 +719,6 @@
           <w:szCs w:val="20"/>
         </w:rPr>
         <w:br/>
-      </w:r>
-      <w:r>
-        <w:rPr>
-          <w:rFonts w:ascii="Verdana" w:hAnsi="Verdana"/>
-          <w:color w:val="000000"/>
-          <w:sz w:val="20"/>
-          <w:szCs w:val="20"/>
-        </w:rPr>
-        <w:lastRenderedPageBreak/>
         <w:t>make update</w:t>
       </w:r>
       <w:r>
@@ -1070,6 +1010,23 @@
           <w:t>http://www.freebsd.org/doc/en_US.ISO8859-1/books/handbook/updating-upgrading-freebsdupdate.html</w:t>
         </w:r>
       </w:hyperlink>
+    </w:p>
+    <w:p>
+      <w:pPr>
+        <w:pStyle w:val="Geenafstand"/>
+      </w:pPr>
+      <w:r>
+        <w:br/>
+      </w:r>
+      <w:r>
+        <w:t>Now r</w:t>
+      </w:r>
+      <w:r>
+        <w:t>eboot and login as root not necessary but recommend.</w:t>
+      </w:r>
+      <w:r>
+        <w:br/>
+      </w:r>
     </w:p>
     <w:p>
       <w:pPr>
@@ -1094,16 +1051,29 @@
         <w:spacing w:line="240" w:lineRule="auto"/>
       </w:pPr>
       <w:r>
-        <w:br/>
-      </w:r>
-      <w:r>
-        <w:t>Now r</w:t>
-      </w:r>
-      <w:r>
-        <w:t>eboot and login as root not necessary but recommend.</w:t>
-      </w:r>
-      <w:r>
-        <w:br/>
+        <w:t xml:space="preserve">3. Download the </w:t>
+      </w:r>
+      <w:r>
+        <w:t>NAS4Free</w:t>
+      </w:r>
+      <w:r>
+        <w:t xml:space="preserve"> </w:t>
+      </w:r>
+      <w:r>
+        <w:t>source code from SVN</w:t>
+      </w:r>
+      <w:r>
+        <w:t>.</w:t>
+      </w:r>
+      <w:r>
+        <w:br/>
+        <w:t xml:space="preserve">Create </w:t>
+      </w:r>
+      <w:r>
+        <w:t>NAS4Free</w:t>
+      </w:r>
+      <w:r>
+        <w:t xml:space="preserve"> directory and get the source files</w:t>
       </w:r>
     </w:p>
     <w:p>
@@ -1127,175 +1097,127 @@
           <w:tab w:val="left" w:pos="14656"/>
         </w:tabs>
         <w:spacing w:line="240" w:lineRule="auto"/>
+        <w:rPr>
+          <w:rFonts w:ascii="Courier New" w:eastAsia="Times New Roman" w:hAnsi="Courier New" w:cs="Courier New"/>
+          <w:color w:val="000000"/>
+          <w:sz w:val="20"/>
+          <w:szCs w:val="20"/>
+          <w:lang w:eastAsia="nl-NL"/>
+        </w:rPr>
       </w:pPr>
       <w:r>
-        <w:t xml:space="preserve">3. Download the </w:t>
+        <w:t xml:space="preserve">3.1 Make the source file location for </w:t>
       </w:r>
       <w:r>
         <w:t>NAS4Free</w:t>
       </w:r>
       <w:r>
-        <w:t xml:space="preserve"> </w:t>
-      </w:r>
-      <w:r>
-        <w:t>source code from SVN</w:t>
-      </w:r>
-      <w:r>
-        <w:t>.</w:t>
-      </w:r>
-      <w:r>
-        <w:br/>
-        <w:t xml:space="preserve">Create </w:t>
+        <w:t xml:space="preserve"> and port/</w:t>
+      </w:r>
+      <w:proofErr w:type="spellStart"/>
+      <w:r>
+        <w:t>distfiles</w:t>
+      </w:r>
+      <w:proofErr w:type="spellEnd"/>
+    </w:p>
+    <w:p>
+      <w:proofErr w:type="spellStart"/>
+      <w:r>
+        <w:t>mkdir</w:t>
+      </w:r>
+      <w:proofErr w:type="spellEnd"/>
+      <w:r>
+        <w:t xml:space="preserve"> /</w:t>
+      </w:r>
+      <w:proofErr w:type="spellStart"/>
+      <w:r>
+        <w:t>usr</w:t>
+      </w:r>
+      <w:proofErr w:type="spellEnd"/>
+      <w:r>
+        <w:t>/ports/</w:t>
+      </w:r>
+      <w:proofErr w:type="spellStart"/>
+      <w:r>
+        <w:t>distfiles</w:t>
+      </w:r>
+      <w:proofErr w:type="spellEnd"/>
+      <w:r>
+        <w:br/>
+      </w:r>
+      <w:proofErr w:type="spellStart"/>
+      <w:r>
+        <w:t>mkdir</w:t>
+      </w:r>
+      <w:proofErr w:type="spellEnd"/>
+      <w:r>
+        <w:t xml:space="preserve"> /</w:t>
+      </w:r>
+      <w:proofErr w:type="spellStart"/>
+      <w:r>
+        <w:t>usr</w:t>
+      </w:r>
+      <w:proofErr w:type="spellEnd"/>
+      <w:r>
+        <w:t>/local/</w:t>
+      </w:r>
+      <w:r>
+        <w:t>nas4free</w:t>
+      </w:r>
+      <w:r>
+        <w:br/>
+        <w:t>cd /</w:t>
+      </w:r>
+      <w:proofErr w:type="spellStart"/>
+      <w:r>
+        <w:t>usr</w:t>
+      </w:r>
+      <w:proofErr w:type="spellEnd"/>
+      <w:r>
+        <w:t>/local/</w:t>
+      </w:r>
+      <w:r>
+        <w:t>nas4free</w:t>
+      </w:r>
+      <w:r>
+        <w:br/>
+      </w:r>
+      <w:r>
+        <w:br/>
+        <w:t xml:space="preserve">3.2 Run subversion (must be in </w:t>
       </w:r>
       <w:r>
         <w:t>NAS4Free</w:t>
       </w:r>
       <w:r>
-        <w:t xml:space="preserve"> directory and get the source files</w:t>
+        <w:t xml:space="preserve"> directory, may take a while). </w:t>
+      </w:r>
+      <w:r>
+        <w:br/>
+        <w:t>Enter</w:t>
+      </w:r>
+      <w:r>
+        <w:t xml:space="preserve"> the following to get the source</w:t>
+      </w:r>
+      <w:r>
+        <w:t>:</w:t>
+      </w:r>
+    </w:p>
+    <w:p>
+      <w:r>
+        <w:t>cd /</w:t>
+      </w:r>
+      <w:proofErr w:type="spellStart"/>
+      <w:r>
+        <w:t>usr</w:t>
+      </w:r>
+      <w:proofErr w:type="spellEnd"/>
+      <w:r>
+        <w:t>/local/nas4free</w:t>
       </w:r>
     </w:p>
     <w:p>
       <w:pPr>
-        <w:tabs>
-          <w:tab w:val="left" w:pos="916"/>
-          <w:tab w:val="left" w:pos="1832"/>
-          <w:tab w:val="left" w:pos="2748"/>
-          <w:tab w:val="left" w:pos="3664"/>
-          <w:tab w:val="left" w:pos="4580"/>
-          <w:tab w:val="left" w:pos="5496"/>
-          <w:tab w:val="left" w:pos="6412"/>
-          <w:tab w:val="left" w:pos="7328"/>
-          <w:tab w:val="left" w:pos="8244"/>
-          <w:tab w:val="left" w:pos="9160"/>
-          <w:tab w:val="left" w:pos="10076"/>
-          <w:tab w:val="left" w:pos="10992"/>
-          <w:tab w:val="left" w:pos="11908"/>
-          <w:tab w:val="left" w:pos="12824"/>
-          <w:tab w:val="left" w:pos="13740"/>
-          <w:tab w:val="left" w:pos="14656"/>
-        </w:tabs>
-        <w:spacing w:line="240" w:lineRule="auto"/>
-        <w:rPr>
-          <w:rFonts w:ascii="Courier New" w:eastAsia="Times New Roman" w:hAnsi="Courier New" w:cs="Courier New"/>
-          <w:color w:val="000000"/>
-          <w:sz w:val="20"/>
-          <w:szCs w:val="20"/>
-          <w:lang w:eastAsia="nl-NL"/>
-        </w:rPr>
-      </w:pPr>
-      <w:r>
-        <w:t xml:space="preserve">3.1 Make the source file location for </w:t>
-      </w:r>
-      <w:r>
-        <w:t>NAS4Free</w:t>
-      </w:r>
-      <w:r>
-        <w:t xml:space="preserve"> and port/</w:t>
-      </w:r>
-      <w:proofErr w:type="spellStart"/>
-      <w:r>
-        <w:t>distfiles</w:t>
-      </w:r>
-      <w:proofErr w:type="spellEnd"/>
-    </w:p>
-    <w:p>
-      <w:proofErr w:type="spellStart"/>
-      <w:r>
-        <w:t>mkdir</w:t>
-      </w:r>
-      <w:proofErr w:type="spellEnd"/>
-      <w:r>
-        <w:t xml:space="preserve"> /</w:t>
-      </w:r>
-      <w:proofErr w:type="spellStart"/>
-      <w:r>
-        <w:t>usr</w:t>
-      </w:r>
-      <w:proofErr w:type="spellEnd"/>
-      <w:r>
-        <w:t>/ports/</w:t>
-      </w:r>
-      <w:proofErr w:type="spellStart"/>
-      <w:r>
-        <w:t>distfiles</w:t>
-      </w:r>
-      <w:proofErr w:type="spellEnd"/>
-      <w:r>
-        <w:br/>
-      </w:r>
-      <w:proofErr w:type="spellStart"/>
-      <w:r>
-        <w:t>mkdir</w:t>
-      </w:r>
-      <w:proofErr w:type="spellEnd"/>
-      <w:r>
-        <w:t xml:space="preserve"> /</w:t>
-      </w:r>
-      <w:proofErr w:type="spellStart"/>
-      <w:r>
-        <w:t>usr</w:t>
-      </w:r>
-      <w:proofErr w:type="spellEnd"/>
-      <w:r>
-        <w:t>/local/</w:t>
-      </w:r>
-      <w:r>
-        <w:t>nas4free</w:t>
-      </w:r>
-      <w:r>
-        <w:br/>
-        <w:t>cd /</w:t>
-      </w:r>
-      <w:proofErr w:type="spellStart"/>
-      <w:r>
-        <w:t>usr</w:t>
-      </w:r>
-      <w:proofErr w:type="spellEnd"/>
-      <w:r>
-        <w:t>/local/</w:t>
-      </w:r>
-      <w:r>
-        <w:t>nas4free</w:t>
-      </w:r>
-      <w:r>
-        <w:br/>
-      </w:r>
-      <w:r>
-        <w:br/>
-        <w:t xml:space="preserve">3.2 Run subversion (must be in </w:t>
-      </w:r>
-      <w:r>
-        <w:t>NAS4Free</w:t>
-      </w:r>
-      <w:r>
-        <w:t xml:space="preserve"> directory, may take a while). </w:t>
-      </w:r>
-      <w:r>
-        <w:br/>
-        <w:t>Enter</w:t>
-      </w:r>
-      <w:r>
-        <w:t xml:space="preserve"> the following to get the source</w:t>
-      </w:r>
-      <w:r>
-        <w:t>:</w:t>
-      </w:r>
-    </w:p>
-    <w:p>
-      <w:r>
-        <w:t>cd /</w:t>
-      </w:r>
-      <w:proofErr w:type="spellStart"/>
-      <w:r>
-        <w:t>usr</w:t>
-      </w:r>
-      <w:proofErr w:type="spellEnd"/>
-      <w:r>
-        <w:t>/local/nas4free</w:t>
-      </w:r>
-    </w:p>
-    <w:p>
-      <w:pPr>
         <w:rPr>
           <w:rFonts w:ascii="Courier New" w:hAnsi="Courier New" w:cs="Courier New"/>
           <w:sz w:val="20"/>
@@ -1381,6 +1303,8 @@
       <w:r>
         <w:br/>
       </w:r>
+      <w:bookmarkStart w:id="0" w:name="_GoBack"/>
+      <w:bookmarkEnd w:id="0"/>
       <w:r>
         <w:br/>
         <w:t xml:space="preserve">Go to the directory with the script created by </w:t>
@@ -1433,6 +1357,7 @@
         <w:br/>
       </w:r>
       <w:r>
+        <w:lastRenderedPageBreak/>
         <w:br/>
         <w:t xml:space="preserve">The following BUILD ENVIROMENT menu should come up and </w:t>
       </w:r>
@@ -1450,9 +1375,6 @@
       </w:r>
       <w:r>
         <w:br/>
-      </w:r>
-      <w:r>
-        <w:lastRenderedPageBreak/>
         <w:t>1 - Update the sources to CURRENT</w:t>
       </w:r>
       <w:r>
@@ -1747,7 +1669,6 @@
     <w:p/>
     <w:p>
       <w:r>
-        <w:lastRenderedPageBreak/>
         <w:t>5. Making the translation template</w:t>
       </w:r>
       <w:r>
@@ -1779,6 +1700,9 @@
       </w:r>
     </w:p>
     <w:p>
+      <w:pPr>
+        <w:pStyle w:val="Geenafstand"/>
+      </w:pPr>
       <w:r>
         <w:t>cd /</w:t>
       </w:r>
@@ -1812,8 +1736,6 @@
       <w:r>
         <w:t>nas4free</w:t>
       </w:r>
-      <w:bookmarkStart w:id="0" w:name="_GoBack"/>
-      <w:bookmarkEnd w:id="0"/>
       <w:r>
         <w:t>-create-pot</w:t>
       </w:r>
@@ -2353,6 +2275,17 @@
     <w:link w:val="Voettekst"/>
     <w:uiPriority w:val="99"/>
     <w:rsid w:val="006B7B1C"/>
+    <w:rPr>
+      <w:sz w:val="22"/>
+      <w:szCs w:val="22"/>
+      <w:lang w:val="en-US" w:eastAsia="en-US"/>
+    </w:rPr>
+  </w:style>
+  <w:style w:type="paragraph" w:styleId="Geenafstand">
+    <w:name w:val="No Spacing"/>
+    <w:uiPriority w:val="1"/>
+    <w:qFormat/>
+    <w:rsid w:val="009275D4"/>
     <w:rPr>
       <w:sz w:val="22"/>
       <w:szCs w:val="22"/>

</xml_diff>